<commit_message>
trying to fix duplicate account problem
</commit_message>
<xml_diff>
--- a/dev/SEP/documentation/originalDocuments/userGuide.docx
+++ b/dev/SEP/documentation/originalDocuments/userGuide.docx
@@ -2182,7 +2182,61 @@
           <w:sz w:val="24"/>
           <w:szCs w:val="24"/>
         </w:rPr>
-        <w:t>the PIN is designated for. No further instruction or information is provided to the user until they log in, so the administrator may want to include basic information such as the source and reason for the survey in the email with the link.</w:t>
+        <w:t xml:space="preserve">the PIN is designated for. No further instruction or information is provided to the user until they log in, so the administrator </w:t>
+      </w:r>
+      <w:r>
+        <w:rPr>
+          <w:rStyle w:val="edit-btn"/>
+          <w:rFonts w:ascii="Times New Roman" w:hAnsi="Times New Roman" w:cs="Times New Roman"/>
+          <w:sz w:val="24"/>
+          <w:szCs w:val="24"/>
+        </w:rPr>
+        <w:t>should</w:t>
+      </w:r>
+      <w:r>
+        <w:rPr>
+          <w:rStyle w:val="edit-btn"/>
+          <w:rFonts w:ascii="Times New Roman" w:hAnsi="Times New Roman" w:cs="Times New Roman"/>
+          <w:sz w:val="24"/>
+          <w:szCs w:val="24"/>
+        </w:rPr>
+        <w:t xml:space="preserve"> include basic information</w:t>
+      </w:r>
+      <w:r>
+        <w:rPr>
+          <w:rStyle w:val="edit-btn"/>
+          <w:rFonts w:ascii="Times New Roman" w:hAnsi="Times New Roman" w:cs="Times New Roman"/>
+          <w:sz w:val="24"/>
+          <w:szCs w:val="24"/>
+        </w:rPr>
+        <w:t>,</w:t>
+      </w:r>
+      <w:r>
+        <w:rPr>
+          <w:rStyle w:val="edit-btn"/>
+          <w:rFonts w:ascii="Times New Roman" w:hAnsi="Times New Roman" w:cs="Times New Roman"/>
+          <w:sz w:val="24"/>
+          <w:szCs w:val="24"/>
+        </w:rPr>
+        <w:t xml:space="preserve"> such as the source and reason for the survey</w:t>
+      </w:r>
+      <w:r>
+        <w:rPr>
+          <w:rStyle w:val="edit-btn"/>
+          <w:rFonts w:ascii="Times New Roman" w:hAnsi="Times New Roman" w:cs="Times New Roman"/>
+          <w:sz w:val="24"/>
+          <w:szCs w:val="24"/>
+        </w:rPr>
+        <w:t>,</w:t>
+      </w:r>
+      <w:r>
+        <w:rPr>
+          <w:rStyle w:val="edit-btn"/>
+          <w:rFonts w:ascii="Times New Roman" w:hAnsi="Times New Roman" w:cs="Times New Roman"/>
+          <w:sz w:val="24"/>
+          <w:szCs w:val="24"/>
+        </w:rPr>
+        <w:t xml:space="preserve"> in the email with the link.</w:t>
       </w:r>
       <w:r>
         <w:rPr>
@@ -2254,7 +2308,6 @@
     <w:p>
       <w:pPr>
         <w:pStyle w:val="ListParagraph"/>
-        <w:spacing w:line="240" w:lineRule="auto"/>
         <w:rPr>
           <w:rStyle w:val="edit-btn"/>
           <w:rFonts w:ascii="Times New Roman" w:hAnsi="Times New Roman" w:cs="Times New Roman"/>
@@ -2285,28 +2338,10 @@
           <w:sz w:val="24"/>
           <w:szCs w:val="24"/>
         </w:rPr>
-        <w:t xml:space="preserve">If a survey tab is selected by clicking anywhere on it besides the two buttons, the results that have been returned for that survey are displayed on the left. The default view is the average result across all groups, which can also be selected using the “All Groups” button at the top right of the panel. Results for each PIN that was distributed for this survey can be viewed individually by clicking on the appropriate group name at the top left of the panel. The panel displays the number of responses, the average time it took for recipients to complete the survey, the standard deviation of the times (this exists to give the administrator an indication if a very few respondents took a very long time to complete the survey – for instance, if someone left it open on a screen and went to lunch), and the average level (“RLEVEL”) that the respondents reached in the section continuum. Obviously, this part is only pertinent if the survey is weighted and </w:t>
-      </w:r>
-      <w:proofErr w:type="gramStart"/>
-      <w:r>
-        <w:rPr>
-          <w:rStyle w:val="edit-btn"/>
-          <w:rFonts w:ascii="Times New Roman" w:hAnsi="Times New Roman" w:cs="Times New Roman"/>
-          <w:sz w:val="24"/>
-          <w:szCs w:val="24"/>
-        </w:rPr>
-        <w:t>scored, and</w:t>
-      </w:r>
-      <w:proofErr w:type="gramEnd"/>
-      <w:r>
-        <w:rPr>
-          <w:rStyle w:val="edit-btn"/>
-          <w:rFonts w:ascii="Times New Roman" w:hAnsi="Times New Roman" w:cs="Times New Roman"/>
-          <w:sz w:val="24"/>
-          <w:szCs w:val="24"/>
-        </w:rPr>
-        <w:t xml:space="preserve"> has more than one section. The bottom of the screen contains two buttons. One allows for results to be viewed in graph form, and the other allows for the results to be exported for use with other software, such as Excel. The rest of the right column displays the results of each question in the survey for whatever group is selected, and a bar graph with text indicating the percentage of respondents who chose a given answer. The bar graph for the correct answer to a question (if there is one) will be shaded green. Others will be shaded blue.</w:t>
-      </w:r>
+        <w:t>PINs may be deleted from a specific survey by the administrator at any time. A PIN can only be used for one survey. If a survey is deleted from the system, all PINs associated with that survey are deleted at the same time. Otherwise, PINs remain in the system and do not expire, so that a survey may be periodically reactivated (set to “live”) and sent to the same people or groups to judge changes in survey responses over time.</w:t>
+      </w:r>
+      <w:bookmarkStart w:id="0" w:name="_GoBack"/>
+      <w:bookmarkEnd w:id="0"/>
     </w:p>
     <w:p>
       <w:pPr>
@@ -2342,11 +2377,32 @@
           <w:sz w:val="24"/>
           <w:szCs w:val="24"/>
         </w:rPr>
-        <w:t>The “My Account” button allows the administrator to change the email address associated with the account, or change passwords, or both. The user name associated with the account cannot be changed, but an administrator can have as many different accounts as they deem necessary.</w:t>
-      </w:r>
-    </w:p>
-    <w:p>
-      <w:pPr>
+        <w:t xml:space="preserve">If a survey tab is selected by clicking anywhere on it besides the two buttons, the results that have been returned for that survey are displayed on the left. The default view is the average result across all groups, which can also be selected using the “All Groups” button at the top right of the panel. Results for each PIN that was distributed for this survey can be viewed individually by clicking on the appropriate group name at the top left of the panel. The panel displays the number of responses, the average time it took for recipients to complete the survey, the standard deviation of the times (this exists to give the administrator an indication if a very few respondents took a very long time to complete the survey – for instance, if someone left it open on a screen and went to lunch), and the average level (“RLEVEL”) that the respondents reached in the section continuum. Obviously, this part is only pertinent if the survey is weighted and </w:t>
+      </w:r>
+      <w:proofErr w:type="gramStart"/>
+      <w:r>
+        <w:rPr>
+          <w:rStyle w:val="edit-btn"/>
+          <w:rFonts w:ascii="Times New Roman" w:hAnsi="Times New Roman" w:cs="Times New Roman"/>
+          <w:sz w:val="24"/>
+          <w:szCs w:val="24"/>
+        </w:rPr>
+        <w:t>scored, and</w:t>
+      </w:r>
+      <w:proofErr w:type="gramEnd"/>
+      <w:r>
+        <w:rPr>
+          <w:rStyle w:val="edit-btn"/>
+          <w:rFonts w:ascii="Times New Roman" w:hAnsi="Times New Roman" w:cs="Times New Roman"/>
+          <w:sz w:val="24"/>
+          <w:szCs w:val="24"/>
+        </w:rPr>
+        <w:t xml:space="preserve"> has more than one section. The bottom of the screen contains two buttons. One allows for results to be viewed in graph form, and the other allows for the results to be exported for use with other software, such as Excel. The rest of the right column displays the results of each question in the survey for whatever group is selected, and a bar graph with text indicating the percentage of respondents who chose a given answer. The bar graph for the correct answer to a question (if there is one) will be shaded green. Others will be shaded blue.</w:t>
+      </w:r>
+    </w:p>
+    <w:p>
+      <w:pPr>
+        <w:pStyle w:val="ListParagraph"/>
         <w:spacing w:line="240" w:lineRule="auto"/>
         <w:rPr>
           <w:rStyle w:val="edit-btn"/>
@@ -2378,16 +2434,7 @@
           <w:sz w:val="24"/>
           <w:szCs w:val="24"/>
         </w:rPr>
-        <w:t xml:space="preserve">The Notifications button </w:t>
-      </w:r>
-      <w:r>
-        <w:rPr>
-          <w:rStyle w:val="edit-btn"/>
-          <w:rFonts w:ascii="Times New Roman" w:hAnsi="Times New Roman" w:cs="Times New Roman"/>
-          <w:sz w:val="24"/>
-          <w:szCs w:val="24"/>
-        </w:rPr>
-        <w:t>at the bottom left of the dashboard is used to see a list of completed surveys and user comments that have been submitted since the administrator was last logged in, categorized by survey name.</w:t>
+        <w:t>The “My Account” button allows the administrator to change the email address associated with the account, or change passwords, or both. The user name associated with the account cannot be changed, but an administrator can have as many different accounts as they deem necessary.</w:t>
       </w:r>
     </w:p>
     <w:p>
@@ -2423,12 +2470,21 @@
           <w:sz w:val="24"/>
           <w:szCs w:val="24"/>
         </w:rPr>
-        <w:t>Below the Notification button is a “Log Out” button, to log out of your account.</w:t>
-      </w:r>
-    </w:p>
-    <w:p>
-      <w:pPr>
-        <w:pStyle w:val="ListParagraph"/>
+        <w:t xml:space="preserve">The Notifications button </w:t>
+      </w:r>
+      <w:r>
+        <w:rPr>
+          <w:rStyle w:val="edit-btn"/>
+          <w:rFonts w:ascii="Times New Roman" w:hAnsi="Times New Roman" w:cs="Times New Roman"/>
+          <w:sz w:val="24"/>
+          <w:szCs w:val="24"/>
+        </w:rPr>
+        <w:t>at the bottom left of the dashboard is used to see a list of completed surveys and user comments that have been submitted since the administrator was last logged in, categorized by survey name.</w:t>
+      </w:r>
+    </w:p>
+    <w:p>
+      <w:pPr>
+        <w:spacing w:line="240" w:lineRule="auto"/>
         <w:rPr>
           <w:rStyle w:val="edit-btn"/>
           <w:rFonts w:ascii="Times New Roman" w:hAnsi="Times New Roman" w:cs="Times New Roman"/>
@@ -2459,25 +2515,7 @@
           <w:sz w:val="24"/>
           <w:szCs w:val="24"/>
         </w:rPr>
-        <w:t>At any time, the EWU logo or the “University Survey System” text can be used to visit the user (survey-taker) login page. There is also a link</w:t>
-      </w:r>
-      <w:r>
-        <w:rPr>
-          <w:rStyle w:val="edit-btn"/>
-          <w:rFonts w:ascii="Times New Roman" w:hAnsi="Times New Roman" w:cs="Times New Roman"/>
-          <w:sz w:val="24"/>
-          <w:szCs w:val="24"/>
-        </w:rPr>
-        <w:t>, if it is activated by the administrator, to the Administrator Account Creation page, and a link to the Administrator Login page.</w:t>
-      </w:r>
-      <w:r>
-        <w:rPr>
-          <w:rStyle w:val="edit-btn"/>
-          <w:rFonts w:ascii="Times New Roman" w:hAnsi="Times New Roman" w:cs="Times New Roman"/>
-          <w:sz w:val="24"/>
-          <w:szCs w:val="24"/>
-        </w:rPr>
-        <w:t xml:space="preserve"> There is a link to a Help menu, where information about the software, contact information, and the User Guide can be accessed.</w:t>
+        <w:t>Below the Notification button is a “Log Out” button, to log out of your account.</w:t>
       </w:r>
     </w:p>
     <w:p>
@@ -2513,6 +2551,60 @@
           <w:sz w:val="24"/>
           <w:szCs w:val="24"/>
         </w:rPr>
+        <w:t>At any time, the EWU logo or the “University Survey System” text can be used to visit the user (survey-taker) login page. There is also a link</w:t>
+      </w:r>
+      <w:r>
+        <w:rPr>
+          <w:rStyle w:val="edit-btn"/>
+          <w:rFonts w:ascii="Times New Roman" w:hAnsi="Times New Roman" w:cs="Times New Roman"/>
+          <w:sz w:val="24"/>
+          <w:szCs w:val="24"/>
+        </w:rPr>
+        <w:t>, if it is activated by the administrator, to the Administrator Account Creation page, and a link to the Administrator Login page.</w:t>
+      </w:r>
+      <w:r>
+        <w:rPr>
+          <w:rStyle w:val="edit-btn"/>
+          <w:rFonts w:ascii="Times New Roman" w:hAnsi="Times New Roman" w:cs="Times New Roman"/>
+          <w:sz w:val="24"/>
+          <w:szCs w:val="24"/>
+        </w:rPr>
+        <w:t xml:space="preserve"> There is a link to a Help menu, where information about the software, contact information, and the User Guide can be accessed.</w:t>
+      </w:r>
+    </w:p>
+    <w:p>
+      <w:pPr>
+        <w:pStyle w:val="ListParagraph"/>
+        <w:rPr>
+          <w:rStyle w:val="edit-btn"/>
+          <w:rFonts w:ascii="Times New Roman" w:hAnsi="Times New Roman" w:cs="Times New Roman"/>
+          <w:sz w:val="24"/>
+          <w:szCs w:val="24"/>
+        </w:rPr>
+      </w:pPr>
+    </w:p>
+    <w:p>
+      <w:pPr>
+        <w:pStyle w:val="ListParagraph"/>
+        <w:numPr>
+          <w:ilvl w:val="0"/>
+          <w:numId w:val="8"/>
+        </w:numPr>
+        <w:spacing w:line="240" w:lineRule="auto"/>
+        <w:rPr>
+          <w:rStyle w:val="edit-btn"/>
+          <w:rFonts w:ascii="Times New Roman" w:hAnsi="Times New Roman" w:cs="Times New Roman"/>
+          <w:sz w:val="24"/>
+          <w:szCs w:val="24"/>
+        </w:rPr>
+      </w:pPr>
+      <w:r>
+        <w:rPr>
+          <w:rStyle w:val="edit-btn"/>
+          <w:rFonts w:ascii="Times New Roman" w:hAnsi="Times New Roman" w:cs="Times New Roman"/>
+          <w:sz w:val="24"/>
+          <w:szCs w:val="24"/>
+        </w:rPr>
         <w:t xml:space="preserve">On the “User Login” page, if the administrator loses or forgets a password to an account, the </w:t>
       </w:r>
       <w:r>
@@ -2643,8 +2735,6 @@
           <w:lang w:eastAsia="zh-CN" w:bidi="hi-IN"/>
         </w:rPr>
       </w:pPr>
-      <w:bookmarkStart w:id="0" w:name="_GoBack"/>
-      <w:bookmarkEnd w:id="0"/>
       <w:r>
         <w:rPr>
           <w:rFonts w:ascii="Times New Roman" w:hAnsi="Times New Roman" w:cs="Times New Roman"/>
@@ -4703,7 +4793,7 @@
 </file>
 
 <file path=customXml/itemProps1.xml><?xml version="1.0" encoding="utf-8"?>
-<ds:datastoreItem xmlns:ds="http://schemas.openxmlformats.org/officeDocument/2006/customXml" ds:itemID="{6B9A9CF0-9E22-46A2-B8A5-D3449FC1B979}">
+<ds:datastoreItem xmlns:ds="http://schemas.openxmlformats.org/officeDocument/2006/customXml" ds:itemID="{FA8E08A6-DF67-42F8-AAD1-7B0828F7923A}">
   <ds:schemaRefs>
     <ds:schemaRef ds:uri="http://schemas.openxmlformats.org/officeDocument/2006/bibliography"/>
   </ds:schemaRefs>

</xml_diff>

<commit_message>
README instructions added to User Guide
</commit_message>
<xml_diff>
--- a/dev/SEP/documentation/originalDocuments/userGuide.docx
+++ b/dev/SEP/documentation/originalDocuments/userGuide.docx
@@ -798,7 +798,53 @@
           <w:sz w:val="24"/>
           <w:szCs w:val="24"/>
         </w:rPr>
-        <w:t>INSTALL.sh file. Follow the instructions on your screen. Specific installation instructions are listed in the included README.txt file, if needed. I</w:t>
+        <w:t>INSTALL.sh file. Follow the instructions on your screen. Specific installation instructions are listed in the included README.txt file.</w:t>
+      </w:r>
+      <w:r>
+        <w:rPr>
+          <w:rStyle w:val="BookTitle"/>
+          <w:rFonts w:ascii="Times New Roman" w:hAnsi="Times New Roman" w:cs="Times New Roman"/>
+          <w:b w:val="0"/>
+          <w:i w:val="0"/>
+          <w:sz w:val="24"/>
+          <w:szCs w:val="24"/>
+        </w:rPr>
+        <w:t xml:space="preserve"> The contents of the README.txt file </w:t>
+      </w:r>
+      <w:proofErr w:type="gramStart"/>
+      <w:r>
+        <w:rPr>
+          <w:rStyle w:val="BookTitle"/>
+          <w:rFonts w:ascii="Times New Roman" w:hAnsi="Times New Roman" w:cs="Times New Roman"/>
+          <w:b w:val="0"/>
+          <w:i w:val="0"/>
+          <w:sz w:val="24"/>
+          <w:szCs w:val="24"/>
+        </w:rPr>
+        <w:t>are</w:t>
+      </w:r>
+      <w:proofErr w:type="gramEnd"/>
+      <w:r>
+        <w:rPr>
+          <w:rStyle w:val="BookTitle"/>
+          <w:rFonts w:ascii="Times New Roman" w:hAnsi="Times New Roman" w:cs="Times New Roman"/>
+          <w:b w:val="0"/>
+          <w:i w:val="0"/>
+          <w:sz w:val="24"/>
+          <w:szCs w:val="24"/>
+        </w:rPr>
+        <w:t xml:space="preserve"> listed below, as well.</w:t>
+      </w:r>
+      <w:r>
+        <w:rPr>
+          <w:rStyle w:val="BookTitle"/>
+          <w:rFonts w:ascii="Times New Roman" w:hAnsi="Times New Roman" w:cs="Times New Roman"/>
+          <w:b w:val="0"/>
+          <w:i w:val="0"/>
+          <w:sz w:val="24"/>
+          <w:szCs w:val="24"/>
+        </w:rPr>
+        <w:t xml:space="preserve"> I</w:t>
       </w:r>
       <w:r>
         <w:rPr>
@@ -889,6 +935,463 @@
         </w:rPr>
         <w:t xml:space="preserve">. </w:t>
       </w:r>
+    </w:p>
+    <w:p>
+      <w:pPr>
+        <w:pStyle w:val="NoSpacing"/>
+        <w:ind w:left="900"/>
+        <w:rPr>
+          <w:rStyle w:val="BookTitle"/>
+          <w:rFonts w:ascii="Times New Roman" w:hAnsi="Times New Roman" w:cs="Times New Roman"/>
+          <w:i w:val="0"/>
+          <w:sz w:val="24"/>
+          <w:szCs w:val="24"/>
+        </w:rPr>
+      </w:pPr>
+    </w:p>
+    <w:p>
+      <w:pPr>
+        <w:spacing w:after="0" w:line="240" w:lineRule="auto"/>
+        <w:ind w:left="900"/>
+        <w:rPr>
+          <w:rStyle w:val="BookTitle"/>
+          <w:rFonts w:ascii="Times New Roman" w:hAnsi="Times New Roman" w:cs="Times New Roman"/>
+          <w:b w:val="0"/>
+          <w:i w:val="0"/>
+          <w:sz w:val="24"/>
+          <w:szCs w:val="24"/>
+          <w:u w:val="single"/>
+        </w:rPr>
+      </w:pPr>
+      <w:r>
+        <w:rPr>
+          <w:rStyle w:val="BookTitle"/>
+          <w:rFonts w:ascii="Times New Roman" w:hAnsi="Times New Roman" w:cs="Times New Roman"/>
+          <w:b w:val="0"/>
+          <w:i w:val="0"/>
+          <w:sz w:val="24"/>
+          <w:szCs w:val="24"/>
+          <w:u w:val="single"/>
+        </w:rPr>
+        <w:t xml:space="preserve">Installation README file: </w:t>
+      </w:r>
+    </w:p>
+    <w:p>
+      <w:pPr>
+        <w:spacing w:after="0" w:line="240" w:lineRule="auto"/>
+        <w:ind w:left="900"/>
+        <w:rPr>
+          <w:rFonts w:ascii="Times New Roman" w:hAnsi="Times New Roman" w:cs="Times New Roman"/>
+          <w:sz w:val="24"/>
+          <w:szCs w:val="24"/>
+        </w:rPr>
+      </w:pPr>
+      <w:r>
+        <w:rPr>
+          <w:rStyle w:val="BookTitle"/>
+          <w:rFonts w:ascii="Times New Roman" w:hAnsi="Times New Roman" w:cs="Times New Roman"/>
+          <w:b w:val="0"/>
+          <w:i w:val="0"/>
+          <w:sz w:val="24"/>
+          <w:szCs w:val="24"/>
+          <w:u w:val="single"/>
+        </w:rPr>
+        <w:br/>
+      </w:r>
+      <w:r>
+        <w:rPr>
+          <w:rFonts w:ascii="Times New Roman" w:hAnsi="Times New Roman" w:cs="Times New Roman"/>
+          <w:sz w:val="24"/>
+          <w:szCs w:val="24"/>
+        </w:rPr>
+        <w:t>Version 1.0, 2018</w:t>
+      </w:r>
+    </w:p>
+    <w:p>
+      <w:pPr>
+        <w:spacing w:after="0" w:line="240" w:lineRule="auto"/>
+        <w:ind w:left="900"/>
+        <w:rPr>
+          <w:rFonts w:ascii="Times New Roman" w:hAnsi="Times New Roman" w:cs="Times New Roman"/>
+          <w:sz w:val="24"/>
+          <w:szCs w:val="24"/>
+        </w:rPr>
+      </w:pPr>
+      <w:r>
+        <w:rPr>
+          <w:rFonts w:ascii="Times New Roman" w:hAnsi="Times New Roman" w:cs="Times New Roman"/>
+          <w:sz w:val="24"/>
+          <w:szCs w:val="24"/>
+        </w:rPr>
+        <w:t xml:space="preserve">To install: </w:t>
+      </w:r>
+    </w:p>
+    <w:p>
+      <w:pPr>
+        <w:spacing w:after="0" w:line="240" w:lineRule="auto"/>
+        <w:ind w:left="900"/>
+        <w:rPr>
+          <w:rFonts w:ascii="Times New Roman" w:hAnsi="Times New Roman" w:cs="Times New Roman"/>
+          <w:sz w:val="24"/>
+          <w:szCs w:val="24"/>
+        </w:rPr>
+      </w:pPr>
+      <w:r>
+        <w:rPr>
+          <w:rFonts w:ascii="Times New Roman" w:hAnsi="Times New Roman" w:cs="Times New Roman"/>
+          <w:sz w:val="24"/>
+          <w:szCs w:val="24"/>
+        </w:rPr>
+        <w:t>1) Make sure dependencies are satisfied.</w:t>
+      </w:r>
+    </w:p>
+    <w:p>
+      <w:pPr>
+        <w:spacing w:after="0" w:line="240" w:lineRule="auto"/>
+        <w:ind w:left="1080"/>
+        <w:rPr>
+          <w:rFonts w:ascii="Times New Roman" w:hAnsi="Times New Roman" w:cs="Times New Roman"/>
+          <w:sz w:val="24"/>
+          <w:szCs w:val="24"/>
+        </w:rPr>
+      </w:pPr>
+      <w:r>
+        <w:rPr>
+          <w:rFonts w:ascii="Times New Roman" w:hAnsi="Times New Roman" w:cs="Times New Roman"/>
+          <w:sz w:val="24"/>
+          <w:szCs w:val="24"/>
+        </w:rPr>
+        <w:t xml:space="preserve">    This software requires </w:t>
+      </w:r>
+      <w:proofErr w:type="spellStart"/>
+      <w:r>
+        <w:rPr>
+          <w:rFonts w:ascii="Times New Roman" w:hAnsi="Times New Roman" w:cs="Times New Roman"/>
+          <w:sz w:val="24"/>
+          <w:szCs w:val="24"/>
+        </w:rPr>
+        <w:t>mysql</w:t>
+      </w:r>
+      <w:proofErr w:type="spellEnd"/>
+      <w:r>
+        <w:rPr>
+          <w:rFonts w:ascii="Times New Roman" w:hAnsi="Times New Roman" w:cs="Times New Roman"/>
+          <w:sz w:val="24"/>
+          <w:szCs w:val="24"/>
+        </w:rPr>
+        <w:t xml:space="preserve">, apache2, </w:t>
+      </w:r>
+      <w:proofErr w:type="spellStart"/>
+      <w:r>
+        <w:rPr>
+          <w:rFonts w:ascii="Times New Roman" w:hAnsi="Times New Roman" w:cs="Times New Roman"/>
+          <w:sz w:val="24"/>
+          <w:szCs w:val="24"/>
+        </w:rPr>
+        <w:t>ssmtp</w:t>
+      </w:r>
+      <w:proofErr w:type="spellEnd"/>
+      <w:r>
+        <w:rPr>
+          <w:rFonts w:ascii="Times New Roman" w:hAnsi="Times New Roman" w:cs="Times New Roman"/>
+          <w:sz w:val="24"/>
+          <w:szCs w:val="24"/>
+        </w:rPr>
+        <w:t>, and php</w:t>
+      </w:r>
+    </w:p>
+    <w:p>
+      <w:pPr>
+        <w:spacing w:after="0" w:line="240" w:lineRule="auto"/>
+        <w:ind w:left="1080"/>
+        <w:rPr>
+          <w:rFonts w:ascii="Times New Roman" w:hAnsi="Times New Roman" w:cs="Times New Roman"/>
+          <w:sz w:val="24"/>
+          <w:szCs w:val="24"/>
+        </w:rPr>
+      </w:pPr>
+      <w:r>
+        <w:rPr>
+          <w:rFonts w:ascii="Times New Roman" w:hAnsi="Times New Roman" w:cs="Times New Roman"/>
+          <w:sz w:val="24"/>
+          <w:szCs w:val="24"/>
+        </w:rPr>
+        <w:t xml:space="preserve">    IMPORTANT: </w:t>
+      </w:r>
+    </w:p>
+    <w:p>
+      <w:pPr>
+        <w:spacing w:after="0" w:line="240" w:lineRule="auto"/>
+        <w:ind w:left="1080"/>
+        <w:rPr>
+          <w:rFonts w:ascii="Times New Roman" w:hAnsi="Times New Roman" w:cs="Times New Roman"/>
+          <w:sz w:val="24"/>
+          <w:szCs w:val="24"/>
+        </w:rPr>
+      </w:pPr>
+      <w:r>
+        <w:rPr>
+          <w:rFonts w:ascii="Times New Roman" w:hAnsi="Times New Roman" w:cs="Times New Roman"/>
+          <w:sz w:val="24"/>
+          <w:szCs w:val="24"/>
+        </w:rPr>
+        <w:t xml:space="preserve">    php mail must be set up correctly for account activation or password recovery</w:t>
+      </w:r>
+    </w:p>
+    <w:p>
+      <w:pPr>
+        <w:spacing w:after="0" w:line="240" w:lineRule="auto"/>
+        <w:ind w:left="1080"/>
+        <w:rPr>
+          <w:rFonts w:ascii="Times New Roman" w:hAnsi="Times New Roman" w:cs="Times New Roman"/>
+          <w:sz w:val="24"/>
+          <w:szCs w:val="24"/>
+        </w:rPr>
+      </w:pPr>
+      <w:r>
+        <w:rPr>
+          <w:rFonts w:ascii="Times New Roman" w:hAnsi="Times New Roman" w:cs="Times New Roman"/>
+          <w:sz w:val="24"/>
+          <w:szCs w:val="24"/>
+        </w:rPr>
+        <w:t xml:space="preserve">    Go To:</w:t>
+      </w:r>
+    </w:p>
+    <w:p>
+      <w:pPr>
+        <w:spacing w:after="0" w:line="240" w:lineRule="auto"/>
+        <w:ind w:left="1080"/>
+        <w:rPr>
+          <w:rFonts w:ascii="Times New Roman" w:hAnsi="Times New Roman" w:cs="Times New Roman"/>
+          <w:sz w:val="24"/>
+          <w:szCs w:val="24"/>
+        </w:rPr>
+      </w:pPr>
+      <w:r>
+        <w:rPr>
+          <w:rFonts w:ascii="Times New Roman" w:hAnsi="Times New Roman" w:cs="Times New Roman"/>
+          <w:sz w:val="24"/>
+          <w:szCs w:val="24"/>
+        </w:rPr>
+        <w:t xml:space="preserve">    https://askubuntu.com/questions/47609/how-to-have-my-php-send-mail#368046</w:t>
+      </w:r>
+    </w:p>
+    <w:p>
+      <w:pPr>
+        <w:spacing w:after="0" w:line="240" w:lineRule="auto"/>
+        <w:ind w:left="1080"/>
+        <w:rPr>
+          <w:rFonts w:ascii="Times New Roman" w:hAnsi="Times New Roman" w:cs="Times New Roman"/>
+          <w:sz w:val="24"/>
+          <w:szCs w:val="24"/>
+        </w:rPr>
+      </w:pPr>
+      <w:r>
+        <w:rPr>
+          <w:rFonts w:ascii="Times New Roman" w:hAnsi="Times New Roman" w:cs="Times New Roman"/>
+          <w:sz w:val="24"/>
+          <w:szCs w:val="24"/>
+        </w:rPr>
+        <w:t xml:space="preserve">    For instructions on how to set that up.</w:t>
+      </w:r>
+    </w:p>
+    <w:p>
+      <w:pPr>
+        <w:spacing w:after="0" w:line="240" w:lineRule="auto"/>
+        <w:ind w:left="900"/>
+        <w:rPr>
+          <w:rFonts w:ascii="Times New Roman" w:hAnsi="Times New Roman" w:cs="Times New Roman"/>
+          <w:sz w:val="24"/>
+          <w:szCs w:val="24"/>
+        </w:rPr>
+      </w:pPr>
+    </w:p>
+    <w:p>
+      <w:pPr>
+        <w:spacing w:after="0" w:line="240" w:lineRule="auto"/>
+        <w:ind w:left="900"/>
+        <w:rPr>
+          <w:rFonts w:ascii="Times New Roman" w:hAnsi="Times New Roman" w:cs="Times New Roman"/>
+          <w:sz w:val="24"/>
+          <w:szCs w:val="24"/>
+        </w:rPr>
+      </w:pPr>
+      <w:r>
+        <w:rPr>
+          <w:rFonts w:ascii="Times New Roman" w:hAnsi="Times New Roman" w:cs="Times New Roman"/>
+          <w:sz w:val="24"/>
+          <w:szCs w:val="24"/>
+        </w:rPr>
+        <w:t>2) Open a terminal and navigate to this directory</w:t>
+      </w:r>
+    </w:p>
+    <w:p>
+      <w:pPr>
+        <w:spacing w:after="0" w:line="240" w:lineRule="auto"/>
+        <w:ind w:left="900"/>
+        <w:rPr>
+          <w:rFonts w:ascii="Times New Roman" w:hAnsi="Times New Roman" w:cs="Times New Roman"/>
+          <w:sz w:val="24"/>
+          <w:szCs w:val="24"/>
+        </w:rPr>
+      </w:pPr>
+      <w:r>
+        <w:rPr>
+          <w:rFonts w:ascii="Times New Roman" w:hAnsi="Times New Roman" w:cs="Times New Roman"/>
+          <w:sz w:val="24"/>
+          <w:szCs w:val="24"/>
+        </w:rPr>
+        <w:t>3) `</w:t>
+      </w:r>
+      <w:proofErr w:type="spellStart"/>
+      <w:r>
+        <w:rPr>
+          <w:rFonts w:ascii="Times New Roman" w:hAnsi="Times New Roman" w:cs="Times New Roman"/>
+          <w:sz w:val="24"/>
+          <w:szCs w:val="24"/>
+        </w:rPr>
+        <w:t>sudo</w:t>
+      </w:r>
+      <w:proofErr w:type="spellEnd"/>
+      <w:r>
+        <w:rPr>
+          <w:rFonts w:ascii="Times New Roman" w:hAnsi="Times New Roman" w:cs="Times New Roman"/>
+          <w:sz w:val="24"/>
+          <w:szCs w:val="24"/>
+        </w:rPr>
+        <w:t xml:space="preserve"> ./INSTALL.sh`</w:t>
+      </w:r>
+    </w:p>
+    <w:p>
+      <w:pPr>
+        <w:spacing w:after="0" w:line="240" w:lineRule="auto"/>
+        <w:ind w:left="900"/>
+        <w:rPr>
+          <w:rFonts w:ascii="Times New Roman" w:hAnsi="Times New Roman" w:cs="Times New Roman"/>
+          <w:sz w:val="24"/>
+          <w:szCs w:val="24"/>
+        </w:rPr>
+      </w:pPr>
+      <w:r>
+        <w:rPr>
+          <w:rFonts w:ascii="Times New Roman" w:hAnsi="Times New Roman" w:cs="Times New Roman"/>
+          <w:sz w:val="24"/>
+          <w:szCs w:val="24"/>
+        </w:rPr>
+        <w:t>4) Follow the onscreen prompts</w:t>
+      </w:r>
+    </w:p>
+    <w:p>
+      <w:pPr>
+        <w:spacing w:after="0" w:line="240" w:lineRule="auto"/>
+        <w:ind w:left="900"/>
+        <w:rPr>
+          <w:rFonts w:ascii="Times New Roman" w:hAnsi="Times New Roman" w:cs="Times New Roman"/>
+          <w:sz w:val="24"/>
+          <w:szCs w:val="24"/>
+        </w:rPr>
+      </w:pPr>
+      <w:r>
+        <w:rPr>
+          <w:rFonts w:ascii="Times New Roman" w:hAnsi="Times New Roman" w:cs="Times New Roman"/>
+          <w:sz w:val="24"/>
+          <w:szCs w:val="24"/>
+        </w:rPr>
+        <w:t>Known bugs:</w:t>
+      </w:r>
+    </w:p>
+    <w:p>
+      <w:pPr>
+        <w:spacing w:after="0" w:line="240" w:lineRule="auto"/>
+        <w:ind w:left="900"/>
+        <w:rPr>
+          <w:rFonts w:ascii="Times New Roman" w:hAnsi="Times New Roman" w:cs="Times New Roman"/>
+          <w:sz w:val="24"/>
+          <w:szCs w:val="24"/>
+        </w:rPr>
+      </w:pPr>
+      <w:r>
+        <w:rPr>
+          <w:rFonts w:ascii="Times New Roman" w:hAnsi="Times New Roman" w:cs="Times New Roman"/>
+          <w:sz w:val="24"/>
+          <w:szCs w:val="24"/>
+        </w:rPr>
+        <w:t>- Password on signup and login are not hashed before being posted.</w:t>
+      </w:r>
+    </w:p>
+    <w:p>
+      <w:pPr>
+        <w:spacing w:after="0" w:line="240" w:lineRule="auto"/>
+        <w:ind w:left="900"/>
+        <w:rPr>
+          <w:rFonts w:ascii="Times New Roman" w:hAnsi="Times New Roman" w:cs="Times New Roman"/>
+          <w:sz w:val="24"/>
+          <w:szCs w:val="24"/>
+        </w:rPr>
+      </w:pPr>
+      <w:r>
+        <w:rPr>
+          <w:rFonts w:ascii="Times New Roman" w:hAnsi="Times New Roman" w:cs="Times New Roman"/>
+          <w:sz w:val="24"/>
+          <w:szCs w:val="24"/>
+        </w:rPr>
+        <w:t xml:space="preserve">    This is not a problem if https is used.</w:t>
+      </w:r>
+    </w:p>
+    <w:p>
+      <w:pPr>
+        <w:spacing w:after="0" w:line="240" w:lineRule="auto"/>
+        <w:ind w:left="900"/>
+        <w:rPr>
+          <w:rFonts w:ascii="Times New Roman" w:hAnsi="Times New Roman" w:cs="Times New Roman"/>
+          <w:sz w:val="24"/>
+          <w:szCs w:val="24"/>
+        </w:rPr>
+      </w:pPr>
+      <w:r>
+        <w:rPr>
+          <w:rFonts w:ascii="Times New Roman" w:hAnsi="Times New Roman" w:cs="Times New Roman"/>
+          <w:sz w:val="24"/>
+          <w:szCs w:val="24"/>
+        </w:rPr>
+        <w:t xml:space="preserve">    There is a function in utils.js that can be wired in easily to do this.</w:t>
+      </w:r>
+    </w:p>
+    <w:p>
+      <w:pPr>
+        <w:spacing w:after="0" w:line="240" w:lineRule="auto"/>
+        <w:ind w:left="900"/>
+        <w:rPr>
+          <w:rFonts w:ascii="Times New Roman" w:hAnsi="Times New Roman" w:cs="Times New Roman"/>
+          <w:sz w:val="24"/>
+          <w:szCs w:val="24"/>
+        </w:rPr>
+      </w:pPr>
+      <w:r>
+        <w:rPr>
+          <w:rFonts w:ascii="Times New Roman" w:hAnsi="Times New Roman" w:cs="Times New Roman"/>
+          <w:sz w:val="24"/>
+          <w:szCs w:val="24"/>
+        </w:rPr>
+        <w:t>- Loading of results page is a bit clunky</w:t>
+      </w:r>
+      <w:bookmarkStart w:id="1" w:name="_GoBack"/>
+      <w:bookmarkEnd w:id="1"/>
+    </w:p>
+    <w:p>
+      <w:pPr>
+        <w:pStyle w:val="NoSpacing"/>
+        <w:ind w:left="900"/>
+        <w:rPr>
+          <w:rStyle w:val="BookTitle"/>
+          <w:rFonts w:ascii="Times New Roman" w:hAnsi="Times New Roman" w:cs="Times New Roman"/>
+          <w:b w:val="0"/>
+          <w:i w:val="0"/>
+          <w:sz w:val="24"/>
+          <w:szCs w:val="24"/>
+          <w:u w:val="single"/>
+        </w:rPr>
+      </w:pPr>
     </w:p>
     <w:p>
       <w:pPr>
@@ -2310,7 +2813,7 @@
           <w:szCs w:val="24"/>
         </w:rPr>
       </w:pPr>
-      <w:bookmarkStart w:id="1" w:name="_Hlk515273225"/>
+      <w:bookmarkStart w:id="2" w:name="_Hlk515273225"/>
       <w:r>
         <w:rPr>
           <w:rStyle w:val="edit-btn"/>
@@ -2433,7 +2936,7 @@
         <w:t xml:space="preserve"> that survey. PINs can be used for any number of groups, and by any number of people in a group, but survey results can only be divided by PIN (using group names).</w:t>
       </w:r>
     </w:p>
-    <w:bookmarkEnd w:id="1"/>
+    <w:bookmarkEnd w:id="2"/>
     <w:p>
       <w:pPr>
         <w:pStyle w:val="ListParagraph"/>
@@ -3428,8 +3931,6 @@
         </w:rPr>
         <w:t>160</w:t>
       </w:r>
-      <w:bookmarkStart w:id="2" w:name="_GoBack"/>
-      <w:bookmarkEnd w:id="2"/>
       <w:r>
         <w:rPr>
           <w:rFonts w:ascii="Times New Roman" w:eastAsiaTheme="minorEastAsia" w:hAnsi="Times New Roman" w:cs="Times New Roman"/>
@@ -5776,7 +6277,7 @@
 </file>
 
 <file path=customXml/itemProps1.xml><?xml version="1.0" encoding="utf-8"?>
-<ds:datastoreItem xmlns:ds="http://schemas.openxmlformats.org/officeDocument/2006/customXml" ds:itemID="{AB87F538-E311-491C-8A14-7422E51E560E}">
+<ds:datastoreItem xmlns:ds="http://schemas.openxmlformats.org/officeDocument/2006/customXml" ds:itemID="{FE9998E2-66B2-4DD9-A14B-BBB7ABFD2DC7}">
   <ds:schemaRefs>
     <ds:schemaRef ds:uri="http://schemas.openxmlformats.org/officeDocument/2006/bibliography"/>
   </ds:schemaRefs>

</xml_diff>